<commit_message>
feat: update dialog for zh/cn cv selection
</commit_message>
<xml_diff>
--- a/public/cv-zhanwei-zh.docx
+++ b/public/cv-zhanwei-zh.docx
@@ -6,7 +6,6 @@
       <w:pPr>
         <w:jc w:val="center"/>
         <w:rPr>
-          <w:rFonts w:hint="eastAsia"/>
           <w:b/>
           <w:bCs/>
           <w:sz w:val="28"/>
@@ -845,7 +844,6 @@
           <w:tab w:val="right" w:pos="9746"/>
         </w:tabs>
         <w:rPr>
-          <w:rFonts w:hint="eastAsia"/>
           <w:b/>
           <w:bCs/>
           <w:sz w:val="18"/>
@@ -908,7 +906,6 @@
           <w:tab w:val="right" w:pos="8306"/>
         </w:tabs>
         <w:rPr>
-          <w:rFonts w:hint="eastAsia"/>
           <w:sz w:val="16"/>
           <w:szCs w:val="16"/>
         </w:rPr>
@@ -963,7 +960,6 @@
           <w:tab w:val="right" w:pos="8306"/>
         </w:tabs>
         <w:rPr>
-          <w:rFonts w:hint="eastAsia"/>
           <w:sz w:val="16"/>
           <w:szCs w:val="16"/>
         </w:rPr>
@@ -1064,7 +1060,6 @@
           <w:tab w:val="right" w:pos="9746"/>
         </w:tabs>
         <w:rPr>
-          <w:rFonts w:hint="eastAsia"/>
           <w:b/>
           <w:bCs/>
           <w:sz w:val="18"/>
@@ -1217,7 +1212,6 @@
           <w:tab w:val="right" w:pos="8306"/>
         </w:tabs>
         <w:rPr>
-          <w:rFonts w:hint="eastAsia"/>
           <w:sz w:val="16"/>
           <w:szCs w:val="16"/>
         </w:rPr>
@@ -1473,7 +1467,6 @@
           <w:tab w:val="right" w:pos="9746"/>
         </w:tabs>
         <w:rPr>
-          <w:rFonts w:hint="eastAsia"/>
           <w:b/>
           <w:bCs/>
           <w:sz w:val="18"/>
@@ -1654,7 +1647,6 @@
           <w:tab w:val="right" w:pos="9746"/>
         </w:tabs>
         <w:rPr>
-          <w:rFonts w:hint="eastAsia"/>
           <w:b/>
           <w:bCs/>
           <w:sz w:val="18"/>
@@ -1793,10 +1785,69 @@
     <w:p>
       <w:pPr>
         <w:tabs>
+          <w:tab w:val="right" w:pos="8306"/>
+        </w:tabs>
+        <w:rPr>
+          <w:rFonts w:hint="eastAsia"/>
+          <w:sz w:val="16"/>
+          <w:szCs w:val="16"/>
+        </w:rPr>
+      </w:pPr>
+      <w:r>
+        <w:rPr>
+          <w:rFonts w:hint="eastAsia"/>
+          <w:sz w:val="16"/>
+          <w:szCs w:val="16"/>
+        </w:rPr>
+        <w:t>排名：</w:t>
+      </w:r>
+      <w:r>
+        <w:rPr>
+          <w:rFonts w:hint="eastAsia"/>
+          <w:sz w:val="16"/>
+          <w:szCs w:val="16"/>
+        </w:rPr>
+        <w:t xml:space="preserve">3/29 | </w:t>
+      </w:r>
+      <w:r>
+        <w:rPr>
+          <w:rFonts w:hint="eastAsia"/>
+          <w:sz w:val="16"/>
+          <w:szCs w:val="16"/>
+        </w:rPr>
+        <w:t>胜率：</w:t>
+      </w:r>
+      <w:r>
+        <w:rPr>
+          <w:rFonts w:hint="eastAsia"/>
+          <w:sz w:val="16"/>
+          <w:szCs w:val="16"/>
+        </w:rPr>
+        <w:t>81%</w:t>
+      </w:r>
+      <w:r>
+        <w:rPr>
+          <w:rFonts w:hint="eastAsia"/>
+          <w:sz w:val="16"/>
+          <w:szCs w:val="16"/>
+        </w:rPr>
+        <w:t xml:space="preserve"> </w:t>
+      </w:r>
+      <w:r>
+        <w:rPr>
+          <w:rFonts w:hint="eastAsia"/>
+          <w:sz w:val="16"/>
+          <w:szCs w:val="16"/>
+        </w:rPr>
+        <w:t>（图灵班）</w:t>
+      </w:r>
+    </w:p>
+    <w:p>
+      <w:pPr>
+        <w:tabs>
           <w:tab w:val="right" w:pos="9746"/>
         </w:tabs>
         <w:rPr>
-          <w:rFonts w:hint="eastAsia"/>
           <w:b/>
           <w:bCs/>
           <w:sz w:val="18"/>
@@ -1912,7 +1963,6 @@
           <w:tab w:val="right" w:pos="9746"/>
         </w:tabs>
         <w:rPr>
-          <w:rFonts w:hint="eastAsia"/>
           <w:b/>
           <w:bCs/>
           <w:sz w:val="18"/>
@@ -2088,7 +2138,6 @@
           <w:tab w:val="left" w:pos="7200"/>
         </w:tabs>
         <w:rPr>
-          <w:rFonts w:hint="eastAsia"/>
           <w:sz w:val="18"/>
           <w:szCs w:val="18"/>
         </w:rPr>
@@ -2114,8 +2163,213 @@
           <w:szCs w:val="24"/>
           <w:u w:val="single"/>
         </w:rPr>
+        <w:t>科研经历</w:t>
+      </w:r>
+    </w:p>
+    <w:p>
+      <w:pPr>
+        <w:tabs>
+          <w:tab w:val="right" w:pos="9746"/>
+        </w:tabs>
+        <w:rPr>
+          <w:b/>
+          <w:bCs/>
+          <w:sz w:val="18"/>
+          <w:szCs w:val="18"/>
+        </w:rPr>
+      </w:pPr>
+      <w:r>
+        <w:rPr>
+          <w:b/>
+          <w:bCs/>
+          <w:sz w:val="18"/>
+          <w:szCs w:val="18"/>
+        </w:rPr>
+        <w:t>浮点计算中的数值错误检测</w:t>
+      </w:r>
+      <w:r>
+        <w:rPr>
+          <w:b/>
+          <w:bCs/>
+          <w:sz w:val="18"/>
+          <w:szCs w:val="18"/>
+        </w:rPr>
+        <w:tab/>
+      </w:r>
+      <w:r>
+        <w:rPr>
+          <w:rFonts w:hint="eastAsia"/>
+          <w:b/>
+          <w:bCs/>
+          <w:sz w:val="18"/>
+          <w:szCs w:val="18"/>
+        </w:rPr>
+        <w:t>2024.9</w:t>
+      </w:r>
+      <w:r>
+        <w:rPr>
+          <w:rFonts w:hint="eastAsia"/>
+          <w:b/>
+          <w:bCs/>
+          <w:sz w:val="18"/>
+          <w:szCs w:val="18"/>
+        </w:rPr>
+        <w:t xml:space="preserve"> </w:t>
+      </w:r>
+      <w:r>
+        <w:rPr>
+          <w:rFonts w:hint="eastAsia"/>
+          <w:b/>
+          <w:bCs/>
+          <w:sz w:val="18"/>
+          <w:szCs w:val="18"/>
+        </w:rPr>
+        <w:t>~</w:t>
+      </w:r>
+      <w:r>
+        <w:rPr>
+          <w:rFonts w:hint="eastAsia"/>
+          <w:b/>
+          <w:bCs/>
+          <w:sz w:val="18"/>
+          <w:szCs w:val="18"/>
+        </w:rPr>
+        <w:t xml:space="preserve"> </w:t>
+      </w:r>
+      <w:r>
+        <w:rPr>
+          <w:rFonts w:hint="eastAsia"/>
+          <w:b/>
+          <w:bCs/>
+          <w:sz w:val="18"/>
+          <w:szCs w:val="18"/>
+        </w:rPr>
+        <w:t>2026.2</w:t>
+      </w:r>
+    </w:p>
+    <w:p>
+      <w:pPr>
+        <w:tabs>
+          <w:tab w:val="right" w:pos="9746"/>
+        </w:tabs>
+        <w:rPr>
+          <w:sz w:val="16"/>
+          <w:szCs w:val="16"/>
+        </w:rPr>
+      </w:pPr>
+      <w:r>
+        <w:rPr>
+          <w:sz w:val="16"/>
+          <w:szCs w:val="16"/>
+        </w:rPr>
+        <w:t>PI-detector</w:t>
+      </w:r>
+      <w:r>
+        <w:rPr>
+          <w:rFonts w:hint="eastAsia"/>
+          <w:sz w:val="16"/>
+          <w:szCs w:val="16"/>
+        </w:rPr>
+        <w:t>：</w:t>
+      </w:r>
+      <w:r>
+        <w:rPr>
+          <w:sz w:val="16"/>
+          <w:szCs w:val="16"/>
+        </w:rPr>
+        <w:t>提出一种条件数</w:t>
+      </w:r>
+      <w:r>
+        <w:rPr>
+          <w:sz w:val="16"/>
+          <w:szCs w:val="16"/>
+        </w:rPr>
+        <w:t xml:space="preserve"> (Condition-number) </w:t>
+      </w:r>
+      <w:r>
+        <w:rPr>
+          <w:sz w:val="16"/>
+          <w:szCs w:val="16"/>
+        </w:rPr>
+        <w:t>引导的扰动方法以替代昂贵的高精度</w:t>
+      </w:r>
+      <w:r>
+        <w:rPr>
+          <w:sz w:val="16"/>
+          <w:szCs w:val="16"/>
+        </w:rPr>
+        <w:t xml:space="preserve"> Oracle</w:t>
+      </w:r>
+      <w:r>
+        <w:rPr>
+          <w:sz w:val="16"/>
+          <w:szCs w:val="16"/>
+        </w:rPr>
+        <w:t>。以仅约</w:t>
+      </w:r>
+      <w:r>
+        <w:rPr>
+          <w:sz w:val="16"/>
+          <w:szCs w:val="16"/>
+        </w:rPr>
+        <w:t xml:space="preserve"> 0.13% </w:t>
+      </w:r>
+      <w:r>
+        <w:rPr>
+          <w:sz w:val="16"/>
+          <w:szCs w:val="16"/>
+        </w:rPr>
+        <w:t>的</w:t>
+      </w:r>
+      <w:r>
+        <w:rPr>
+          <w:sz w:val="16"/>
+          <w:szCs w:val="16"/>
+        </w:rPr>
+        <w:t xml:space="preserve"> Oracle </w:t>
+      </w:r>
+      <w:r>
+        <w:rPr>
+          <w:sz w:val="16"/>
+          <w:szCs w:val="16"/>
+        </w:rPr>
+        <w:t>开销发现了</w:t>
+      </w:r>
+      <w:r>
+        <w:rPr>
+          <w:sz w:val="16"/>
+          <w:szCs w:val="16"/>
+        </w:rPr>
+        <w:t xml:space="preserve"> 173 </w:t>
+      </w:r>
+      <w:r>
+        <w:rPr>
+          <w:sz w:val="16"/>
+          <w:szCs w:val="16"/>
+        </w:rPr>
+        <w:t>个</w:t>
+      </w:r>
+      <w:r>
+        <w:rPr>
+          <w:sz w:val="16"/>
+          <w:szCs w:val="16"/>
+        </w:rPr>
         <w:lastRenderedPageBreak/>
-        <w:t>科研经历</w:t>
+        <w:t>显著错误案例（速度提升高达</w:t>
+      </w:r>
+      <w:r>
+        <w:rPr>
+          <w:sz w:val="16"/>
+          <w:szCs w:val="16"/>
+        </w:rPr>
+        <w:t xml:space="preserve"> 73.46</w:t>
+      </w:r>
+      <w:r>
+        <w:rPr>
+          <w:sz w:val="16"/>
+          <w:szCs w:val="16"/>
+        </w:rPr>
+        <w:t>倍）。</w:t>
       </w:r>
     </w:p>
     <w:p>
@@ -2124,21 +2378,194 @@
           <w:tab w:val="right" w:pos="9746"/>
         </w:tabs>
         <w:rPr>
-          <w:rFonts w:hint="eastAsia"/>
-          <w:b/>
-          <w:bCs/>
-          <w:sz w:val="18"/>
-          <w:szCs w:val="18"/>
-        </w:rPr>
-      </w:pPr>
-      <w:r>
-        <w:rPr>
-          <w:b/>
-          <w:bCs/>
-          <w:sz w:val="18"/>
-          <w:szCs w:val="18"/>
-        </w:rPr>
-        <w:t>浮点计算中的数值错误检测</w:t>
+          <w:sz w:val="16"/>
+          <w:szCs w:val="16"/>
+        </w:rPr>
+      </w:pPr>
+      <w:r>
+        <w:rPr>
+          <w:sz w:val="16"/>
+          <w:szCs w:val="16"/>
+        </w:rPr>
+        <w:t>MGDE</w:t>
+      </w:r>
+      <w:r>
+        <w:rPr>
+          <w:sz w:val="16"/>
+          <w:szCs w:val="16"/>
+        </w:rPr>
+        <w:t>：将错误检测转化为</w:t>
+      </w:r>
+      <w:r>
+        <w:rPr>
+          <w:sz w:val="16"/>
+          <w:szCs w:val="16"/>
+        </w:rPr>
+        <w:t>Newton–Raphson</w:t>
+      </w:r>
+      <w:r>
+        <w:rPr>
+          <w:sz w:val="16"/>
+          <w:szCs w:val="16"/>
+        </w:rPr>
+        <w:t>引导的收敛输入搜索。在</w:t>
+      </w:r>
+      <w:r>
+        <w:rPr>
+          <w:sz w:val="16"/>
+          <w:szCs w:val="16"/>
+        </w:rPr>
+        <w:t>47</w:t>
+      </w:r>
+      <w:r>
+        <w:rPr>
+          <w:sz w:val="16"/>
+          <w:szCs w:val="16"/>
+        </w:rPr>
+        <w:t>个函数中检测出</w:t>
+      </w:r>
+      <w:r>
+        <w:rPr>
+          <w:sz w:val="16"/>
+          <w:szCs w:val="16"/>
+        </w:rPr>
+        <w:t>80</w:t>
+      </w:r>
+      <w:r>
+        <w:rPr>
+          <w:sz w:val="16"/>
+          <w:szCs w:val="16"/>
+        </w:rPr>
+        <w:t>个</w:t>
+      </w:r>
+      <w:r>
+        <w:rPr>
+          <w:sz w:val="16"/>
+          <w:szCs w:val="16"/>
+        </w:rPr>
+        <w:t>Bug</w:t>
+      </w:r>
+      <w:r>
+        <w:rPr>
+          <w:sz w:val="16"/>
+          <w:szCs w:val="16"/>
+        </w:rPr>
+        <w:t>（相比之下</w:t>
+      </w:r>
+      <w:r>
+        <w:rPr>
+          <w:sz w:val="16"/>
+          <w:szCs w:val="16"/>
+        </w:rPr>
+        <w:t>ATOMU</w:t>
+      </w:r>
+      <w:r>
+        <w:rPr>
+          <w:sz w:val="16"/>
+          <w:szCs w:val="16"/>
+        </w:rPr>
+        <w:t>为</w:t>
+      </w:r>
+      <w:r>
+        <w:rPr>
+          <w:sz w:val="16"/>
+          <w:szCs w:val="16"/>
+        </w:rPr>
+        <w:t xml:space="preserve"> 70/46</w:t>
+      </w:r>
+      <w:r>
+        <w:rPr>
+          <w:sz w:val="16"/>
+          <w:szCs w:val="16"/>
+        </w:rPr>
+        <w:t>，</w:t>
+      </w:r>
+      <w:r>
+        <w:rPr>
+          <w:sz w:val="16"/>
+          <w:szCs w:val="16"/>
+        </w:rPr>
+        <w:t>FPCC</w:t>
+      </w:r>
+      <w:r>
+        <w:rPr>
+          <w:sz w:val="16"/>
+          <w:szCs w:val="16"/>
+        </w:rPr>
+        <w:t>为</w:t>
+      </w:r>
+      <w:r>
+        <w:rPr>
+          <w:sz w:val="16"/>
+          <w:szCs w:val="16"/>
+        </w:rPr>
+        <w:t>53/42</w:t>
+      </w:r>
+      <w:r>
+        <w:rPr>
+          <w:sz w:val="16"/>
+          <w:szCs w:val="16"/>
+        </w:rPr>
+        <w:t>），速度分别提升了</w:t>
+      </w:r>
+      <w:r>
+        <w:rPr>
+          <w:sz w:val="16"/>
+          <w:szCs w:val="16"/>
+        </w:rPr>
+        <w:t>41.71</w:t>
+      </w:r>
+      <w:r>
+        <w:rPr>
+          <w:sz w:val="16"/>
+          <w:szCs w:val="16"/>
+        </w:rPr>
+        <w:t>倍和</w:t>
+      </w:r>
+      <w:r>
+        <w:rPr>
+          <w:sz w:val="16"/>
+          <w:szCs w:val="16"/>
+        </w:rPr>
+        <w:t>10.17</w:t>
+      </w:r>
+      <w:r>
+        <w:rPr>
+          <w:sz w:val="16"/>
+          <w:szCs w:val="16"/>
+        </w:rPr>
+        <w:t>倍。</w:t>
+      </w:r>
+    </w:p>
+    <w:p>
+      <w:pPr>
+        <w:tabs>
+          <w:tab w:val="right" w:pos="9746"/>
+        </w:tabs>
+        <w:rPr>
+          <w:b/>
+          <w:bCs/>
+          <w:sz w:val="18"/>
+          <w:szCs w:val="18"/>
+        </w:rPr>
+      </w:pPr>
+      <w:r>
+        <w:rPr>
+          <w:b/>
+          <w:bCs/>
+          <w:sz w:val="18"/>
+          <w:szCs w:val="18"/>
+        </w:rPr>
+        <w:t xml:space="preserve">R1 </w:t>
+      </w:r>
+      <w:r>
+        <w:rPr>
+          <w:b/>
+          <w:bCs/>
+          <w:sz w:val="18"/>
+          <w:szCs w:val="18"/>
+        </w:rPr>
+        <w:t>类推理流程复现与评估</w:t>
       </w:r>
       <w:r>
         <w:rPr>
@@ -2157,47 +2584,7 @@
           <w:sz w:val="18"/>
           <w:szCs w:val="18"/>
         </w:rPr>
-        <w:t>2024.9</w:t>
-      </w:r>
-      <w:r>
-        <w:rPr>
-          <w:rFonts w:hint="eastAsia"/>
-          <w:b/>
-          <w:bCs/>
-          <w:sz w:val="18"/>
-          <w:szCs w:val="18"/>
-        </w:rPr>
-        <w:t xml:space="preserve"> </w:t>
-      </w:r>
-      <w:r>
-        <w:rPr>
-          <w:rFonts w:hint="eastAsia"/>
-          <w:b/>
-          <w:bCs/>
-          <w:sz w:val="18"/>
-          <w:szCs w:val="18"/>
-        </w:rPr>
-        <w:t>~</w:t>
-      </w:r>
-      <w:r>
-        <w:rPr>
-          <w:rFonts w:hint="eastAsia"/>
-          <w:b/>
-          <w:bCs/>
-          <w:sz w:val="18"/>
-          <w:szCs w:val="18"/>
-        </w:rPr>
-        <w:t xml:space="preserve"> </w:t>
-      </w:r>
-      <w:r>
-        <w:rPr>
-          <w:rFonts w:hint="eastAsia"/>
-          <w:b/>
-          <w:bCs/>
-          <w:sz w:val="18"/>
-          <w:szCs w:val="18"/>
-        </w:rPr>
-        <w:t>2026.2</w:t>
+        <w:t>2025.5 ~ 2025.6</w:t>
       </w:r>
     </w:p>
     <w:p>
@@ -2215,106 +2602,91 @@
           <w:sz w:val="16"/>
           <w:szCs w:val="16"/>
         </w:rPr>
-        <w:t>PI-detector</w:t>
-      </w:r>
-      <w:r>
-        <w:rPr>
-          <w:rFonts w:hint="eastAsia"/>
-          <w:sz w:val="16"/>
-          <w:szCs w:val="16"/>
-        </w:rPr>
-        <w:t>：</w:t>
-      </w:r>
-      <w:r>
-        <w:rPr>
-          <w:sz w:val="16"/>
-          <w:szCs w:val="16"/>
-        </w:rPr>
-        <w:t>提出一种条件数</w:t>
-      </w:r>
-      <w:r>
-        <w:rPr>
-          <w:sz w:val="16"/>
-          <w:szCs w:val="16"/>
-        </w:rPr>
-        <w:t xml:space="preserve"> (Condition-number) </w:t>
-      </w:r>
-      <w:r>
-        <w:rPr>
-          <w:sz w:val="16"/>
-          <w:szCs w:val="16"/>
-        </w:rPr>
-        <w:t>引导的扰动方法以替代昂贵的高精度</w:t>
-      </w:r>
-      <w:r>
-        <w:rPr>
-          <w:sz w:val="16"/>
-          <w:szCs w:val="16"/>
-        </w:rPr>
-        <w:t xml:space="preserve"> Oracle</w:t>
-      </w:r>
-      <w:r>
-        <w:rPr>
-          <w:sz w:val="16"/>
-          <w:szCs w:val="16"/>
-        </w:rPr>
-        <w:t>。以仅约</w:t>
-      </w:r>
-      <w:r>
-        <w:rPr>
-          <w:sz w:val="16"/>
-          <w:szCs w:val="16"/>
-        </w:rPr>
-        <w:t xml:space="preserve"> 0.13% </w:t>
-      </w:r>
-      <w:r>
-        <w:rPr>
-          <w:sz w:val="16"/>
-          <w:szCs w:val="16"/>
-        </w:rPr>
-        <w:t>的</w:t>
-      </w:r>
-      <w:r>
-        <w:rPr>
-          <w:sz w:val="16"/>
-          <w:szCs w:val="16"/>
-        </w:rPr>
-        <w:t xml:space="preserve"> Oracle </w:t>
-      </w:r>
-      <w:r>
-        <w:rPr>
-          <w:sz w:val="16"/>
-          <w:szCs w:val="16"/>
-        </w:rPr>
-        <w:t>开销发现了</w:t>
-      </w:r>
-      <w:r>
-        <w:rPr>
-          <w:sz w:val="16"/>
-          <w:szCs w:val="16"/>
-        </w:rPr>
-        <w:t xml:space="preserve"> 173 </w:t>
-      </w:r>
-      <w:r>
-        <w:rPr>
-          <w:sz w:val="16"/>
-          <w:szCs w:val="16"/>
-        </w:rPr>
-        <w:t>个显著错误案例（速度提升高达</w:t>
-      </w:r>
-      <w:r>
-        <w:rPr>
-          <w:sz w:val="16"/>
-          <w:szCs w:val="16"/>
-        </w:rPr>
-        <w:t xml:space="preserve"> 73.46</w:t>
-      </w:r>
-      <w:r>
-        <w:rPr>
-          <w:sz w:val="16"/>
-          <w:szCs w:val="16"/>
-        </w:rPr>
-        <w:t>倍）。</w:t>
+        <w:t>复现</w:t>
+      </w:r>
+      <w:r>
+        <w:rPr>
+          <w:sz w:val="16"/>
+          <w:szCs w:val="16"/>
+        </w:rPr>
+        <w:t>DeepSeek-R1</w:t>
+      </w:r>
+      <w:r>
+        <w:rPr>
+          <w:sz w:val="16"/>
+          <w:szCs w:val="16"/>
+        </w:rPr>
+        <w:t>训练流程，实现了</w:t>
+      </w:r>
+      <w:r>
+        <w:rPr>
+          <w:sz w:val="16"/>
+          <w:szCs w:val="16"/>
+        </w:rPr>
+        <w:t>GRPO</w:t>
+      </w:r>
+      <w:r>
+        <w:rPr>
+          <w:sz w:val="16"/>
+          <w:szCs w:val="16"/>
+        </w:rPr>
+        <w:t>和冷启动监督微调</w:t>
+      </w:r>
+      <w:r>
+        <w:rPr>
+          <w:sz w:val="16"/>
+          <w:szCs w:val="16"/>
+        </w:rPr>
+        <w:t xml:space="preserve"> (Cold-start SFT)</w:t>
+      </w:r>
+      <w:r>
+        <w:rPr>
+          <w:sz w:val="16"/>
+          <w:szCs w:val="16"/>
+        </w:rPr>
+        <w:t>，显著增强了</w:t>
+      </w:r>
+      <w:r>
+        <w:rPr>
+          <w:sz w:val="16"/>
+          <w:szCs w:val="16"/>
+        </w:rPr>
+        <w:t>Qwen2.5</w:t>
+      </w:r>
+      <w:r>
+        <w:rPr>
+          <w:sz w:val="16"/>
+          <w:szCs w:val="16"/>
+        </w:rPr>
+        <w:t>系列（</w:t>
+      </w:r>
+      <w:r>
+        <w:rPr>
+          <w:sz w:val="16"/>
+          <w:szCs w:val="16"/>
+        </w:rPr>
+        <w:t>0.5B</w:t>
+      </w:r>
+      <w:r>
+        <w:rPr>
+          <w:sz w:val="16"/>
+          <w:szCs w:val="16"/>
+        </w:rPr>
+        <w:t>至</w:t>
+      </w:r>
+      <w:r>
+        <w:rPr>
+          <w:sz w:val="16"/>
+          <w:szCs w:val="16"/>
+        </w:rPr>
+        <w:t>7B</w:t>
+      </w:r>
+      <w:r>
+        <w:rPr>
+          <w:sz w:val="16"/>
+          <w:szCs w:val="16"/>
+        </w:rPr>
+        <w:t>）的多步推理能力。</w:t>
       </w:r>
     </w:p>
     <w:p>
@@ -2323,325 +2695,6 @@
           <w:tab w:val="right" w:pos="9746"/>
         </w:tabs>
         <w:rPr>
-          <w:sz w:val="16"/>
-          <w:szCs w:val="16"/>
-        </w:rPr>
-      </w:pPr>
-      <w:r>
-        <w:rPr>
-          <w:sz w:val="16"/>
-          <w:szCs w:val="16"/>
-        </w:rPr>
-        <w:t>MGDE</w:t>
-      </w:r>
-      <w:r>
-        <w:rPr>
-          <w:sz w:val="16"/>
-          <w:szCs w:val="16"/>
-        </w:rPr>
-        <w:t>：将错误检测转化为</w:t>
-      </w:r>
-      <w:r>
-        <w:rPr>
-          <w:sz w:val="16"/>
-          <w:szCs w:val="16"/>
-        </w:rPr>
-        <w:t>Newton–Raphson</w:t>
-      </w:r>
-      <w:r>
-        <w:rPr>
-          <w:sz w:val="16"/>
-          <w:szCs w:val="16"/>
-        </w:rPr>
-        <w:t>引导的收敛输入搜索。在</w:t>
-      </w:r>
-      <w:r>
-        <w:rPr>
-          <w:sz w:val="16"/>
-          <w:szCs w:val="16"/>
-        </w:rPr>
-        <w:t>47</w:t>
-      </w:r>
-      <w:r>
-        <w:rPr>
-          <w:sz w:val="16"/>
-          <w:szCs w:val="16"/>
-        </w:rPr>
-        <w:t>个函数中检测出</w:t>
-      </w:r>
-      <w:r>
-        <w:rPr>
-          <w:sz w:val="16"/>
-          <w:szCs w:val="16"/>
-        </w:rPr>
-        <w:t>80</w:t>
-      </w:r>
-      <w:r>
-        <w:rPr>
-          <w:sz w:val="16"/>
-          <w:szCs w:val="16"/>
-        </w:rPr>
-        <w:t>个</w:t>
-      </w:r>
-      <w:r>
-        <w:rPr>
-          <w:sz w:val="16"/>
-          <w:szCs w:val="16"/>
-        </w:rPr>
-        <w:t>Bug</w:t>
-      </w:r>
-      <w:r>
-        <w:rPr>
-          <w:sz w:val="16"/>
-          <w:szCs w:val="16"/>
-        </w:rPr>
-        <w:t>（相比之下</w:t>
-      </w:r>
-      <w:r>
-        <w:rPr>
-          <w:sz w:val="16"/>
-          <w:szCs w:val="16"/>
-        </w:rPr>
-        <w:t>ATOMU</w:t>
-      </w:r>
-      <w:r>
-        <w:rPr>
-          <w:sz w:val="16"/>
-          <w:szCs w:val="16"/>
-        </w:rPr>
-        <w:t>为</w:t>
-      </w:r>
-      <w:r>
-        <w:rPr>
-          <w:sz w:val="16"/>
-          <w:szCs w:val="16"/>
-        </w:rPr>
-        <w:t xml:space="preserve"> 70/46</w:t>
-      </w:r>
-      <w:r>
-        <w:rPr>
-          <w:sz w:val="16"/>
-          <w:szCs w:val="16"/>
-        </w:rPr>
-        <w:t>，</w:t>
-      </w:r>
-      <w:r>
-        <w:rPr>
-          <w:sz w:val="16"/>
-          <w:szCs w:val="16"/>
-        </w:rPr>
-        <w:t>FPCC</w:t>
-      </w:r>
-      <w:r>
-        <w:rPr>
-          <w:sz w:val="16"/>
-          <w:szCs w:val="16"/>
-        </w:rPr>
-        <w:t>为</w:t>
-      </w:r>
-      <w:r>
-        <w:rPr>
-          <w:sz w:val="16"/>
-          <w:szCs w:val="16"/>
-        </w:rPr>
-        <w:t>53/42</w:t>
-      </w:r>
-      <w:r>
-        <w:rPr>
-          <w:sz w:val="16"/>
-          <w:szCs w:val="16"/>
-        </w:rPr>
-        <w:t>），速度分别提升了</w:t>
-      </w:r>
-      <w:r>
-        <w:rPr>
-          <w:sz w:val="16"/>
-          <w:szCs w:val="16"/>
-        </w:rPr>
-        <w:t>41.71</w:t>
-      </w:r>
-      <w:r>
-        <w:rPr>
-          <w:sz w:val="16"/>
-          <w:szCs w:val="16"/>
-        </w:rPr>
-        <w:t>倍和</w:t>
-      </w:r>
-      <w:r>
-        <w:rPr>
-          <w:sz w:val="16"/>
-          <w:szCs w:val="16"/>
-        </w:rPr>
-        <w:t>10.17</w:t>
-      </w:r>
-      <w:r>
-        <w:rPr>
-          <w:sz w:val="16"/>
-          <w:szCs w:val="16"/>
-        </w:rPr>
-        <w:t>倍。</w:t>
-      </w:r>
-    </w:p>
-    <w:p>
-      <w:pPr>
-        <w:tabs>
-          <w:tab w:val="right" w:pos="9746"/>
-        </w:tabs>
-        <w:rPr>
-          <w:rFonts w:hint="eastAsia"/>
-          <w:b/>
-          <w:bCs/>
-          <w:sz w:val="18"/>
-          <w:szCs w:val="18"/>
-        </w:rPr>
-      </w:pPr>
-      <w:r>
-        <w:rPr>
-          <w:b/>
-          <w:bCs/>
-          <w:sz w:val="18"/>
-          <w:szCs w:val="18"/>
-        </w:rPr>
-        <w:t xml:space="preserve">R1 </w:t>
-      </w:r>
-      <w:r>
-        <w:rPr>
-          <w:b/>
-          <w:bCs/>
-          <w:sz w:val="18"/>
-          <w:szCs w:val="18"/>
-        </w:rPr>
-        <w:t>类推理流程复现与评估</w:t>
-      </w:r>
-      <w:r>
-        <w:rPr>
-          <w:b/>
-          <w:bCs/>
-          <w:sz w:val="18"/>
-          <w:szCs w:val="18"/>
-        </w:rPr>
-        <w:tab/>
-      </w:r>
-      <w:r>
-        <w:rPr>
-          <w:rFonts w:hint="eastAsia"/>
-          <w:b/>
-          <w:bCs/>
-          <w:sz w:val="18"/>
-          <w:szCs w:val="18"/>
-        </w:rPr>
-        <w:t>2025.5 ~ 2025.6</w:t>
-      </w:r>
-    </w:p>
-    <w:p>
-      <w:pPr>
-        <w:tabs>
-          <w:tab w:val="right" w:pos="9746"/>
-        </w:tabs>
-        <w:rPr>
-          <w:sz w:val="16"/>
-          <w:szCs w:val="16"/>
-        </w:rPr>
-      </w:pPr>
-      <w:r>
-        <w:rPr>
-          <w:sz w:val="16"/>
-          <w:szCs w:val="16"/>
-        </w:rPr>
-        <w:t>复现</w:t>
-      </w:r>
-      <w:r>
-        <w:rPr>
-          <w:sz w:val="16"/>
-          <w:szCs w:val="16"/>
-        </w:rPr>
-        <w:t>DeepSeek-R1</w:t>
-      </w:r>
-      <w:r>
-        <w:rPr>
-          <w:sz w:val="16"/>
-          <w:szCs w:val="16"/>
-        </w:rPr>
-        <w:t>训练流程，实现了</w:t>
-      </w:r>
-      <w:r>
-        <w:rPr>
-          <w:sz w:val="16"/>
-          <w:szCs w:val="16"/>
-        </w:rPr>
-        <w:t>GRPO</w:t>
-      </w:r>
-      <w:r>
-        <w:rPr>
-          <w:sz w:val="16"/>
-          <w:szCs w:val="16"/>
-        </w:rPr>
-        <w:t>和冷启动监督微调</w:t>
-      </w:r>
-      <w:r>
-        <w:rPr>
-          <w:sz w:val="16"/>
-          <w:szCs w:val="16"/>
-        </w:rPr>
-        <w:t xml:space="preserve"> (Cold-start SFT)</w:t>
-      </w:r>
-      <w:r>
-        <w:rPr>
-          <w:sz w:val="16"/>
-          <w:szCs w:val="16"/>
-        </w:rPr>
-        <w:t>，显著增强了</w:t>
-      </w:r>
-      <w:r>
-        <w:rPr>
-          <w:sz w:val="16"/>
-          <w:szCs w:val="16"/>
-        </w:rPr>
-        <w:t>Qwen2.5</w:t>
-      </w:r>
-      <w:r>
-        <w:rPr>
-          <w:sz w:val="16"/>
-          <w:szCs w:val="16"/>
-        </w:rPr>
-        <w:t>系列（</w:t>
-      </w:r>
-      <w:r>
-        <w:rPr>
-          <w:sz w:val="16"/>
-          <w:szCs w:val="16"/>
-        </w:rPr>
-        <w:t>0.5B</w:t>
-      </w:r>
-      <w:r>
-        <w:rPr>
-          <w:sz w:val="16"/>
-          <w:szCs w:val="16"/>
-        </w:rPr>
-        <w:t>至</w:t>
-      </w:r>
-      <w:r>
-        <w:rPr>
-          <w:sz w:val="16"/>
-          <w:szCs w:val="16"/>
-        </w:rPr>
-        <w:t>7B</w:t>
-      </w:r>
-      <w:r>
-        <w:rPr>
-          <w:sz w:val="16"/>
-          <w:szCs w:val="16"/>
-        </w:rPr>
-        <w:t>）的多步推理能力。</w:t>
-      </w:r>
-    </w:p>
-    <w:p>
-      <w:pPr>
-        <w:tabs>
-          <w:tab w:val="right" w:pos="9746"/>
-        </w:tabs>
-        <w:rPr>
-          <w:rFonts w:hint="eastAsia"/>
           <w:b/>
           <w:bCs/>
           <w:sz w:val="18"/>
@@ -3169,7 +3222,6 @@
           <w:tab w:val="right" w:pos="9746"/>
         </w:tabs>
         <w:rPr>
-          <w:rFonts w:hint="eastAsia"/>
           <w:b/>
           <w:bCs/>
           <w:sz w:val="18"/>
@@ -3227,7 +3279,6 @@
     <w:p>
       <w:pPr>
         <w:rPr>
-          <w:rFonts w:hint="eastAsia"/>
           <w:sz w:val="16"/>
           <w:szCs w:val="16"/>
         </w:rPr>
@@ -3292,7 +3343,7 @@
     <w:p>
       <w:pPr>
         <w:rPr>
-          <w:rFonts w:ascii="Roboto SemiBold" w:hAnsi="Roboto SemiBold" w:cs="Calibri" w:hint="eastAsia"/>
+          <w:rFonts w:ascii="Roboto SemiBold" w:hAnsi="Roboto SemiBold" w:cs="Calibri"/>
           <w:b/>
           <w:bCs/>
           <w:sz w:val="24"/>
@@ -3304,7 +3355,7 @@
     <w:p>
       <w:pPr>
         <w:rPr>
-          <w:rFonts w:ascii="Calibri" w:hAnsi="Calibri" w:cs="Calibri" w:hint="eastAsia"/>
+          <w:rFonts w:ascii="Calibri" w:hAnsi="Calibri" w:cs="Calibri"/>
           <w:b/>
           <w:bCs/>
           <w:sz w:val="24"/>
@@ -3505,7 +3556,6 @@
           <w:tab w:val="left" w:pos="7568"/>
         </w:tabs>
         <w:rPr>
-          <w:rFonts w:hint="eastAsia"/>
           <w:sz w:val="18"/>
           <w:szCs w:val="18"/>
         </w:rPr>
@@ -3652,7 +3702,6 @@
           <w:tab w:val="right" w:pos="9746"/>
         </w:tabs>
         <w:rPr>
-          <w:rFonts w:hint="eastAsia"/>
           <w:sz w:val="18"/>
           <w:szCs w:val="18"/>
         </w:rPr>
@@ -3807,7 +3856,6 @@
           <w:tab w:val="right" w:pos="9746"/>
         </w:tabs>
         <w:rPr>
-          <w:rFonts w:hint="eastAsia"/>
           <w:sz w:val="18"/>
           <w:szCs w:val="18"/>
         </w:rPr>
@@ -3856,7 +3904,6 @@
           <w:tab w:val="right" w:pos="9746"/>
         </w:tabs>
         <w:rPr>
-          <w:rFonts w:hint="eastAsia"/>
           <w:sz w:val="18"/>
           <w:szCs w:val="18"/>
         </w:rPr>
@@ -3883,7 +3930,7 @@
           <w:sz w:val="18"/>
           <w:szCs w:val="18"/>
         </w:rPr>
-        <w:t>三等奖</w:t>
+        <w:t>广东省一等奖</w:t>
       </w:r>
       <w:r>
         <w:rPr>
@@ -3914,10 +3961,26 @@
       </w:pPr>
       <w:r>
         <w:rPr>
-          <w:sz w:val="18"/>
-          <w:szCs w:val="18"/>
-        </w:rPr>
-        <w:t>国家级大学生创新创业训练计划</w:t>
+          <w:rFonts w:hint="eastAsia"/>
+          <w:sz w:val="18"/>
+          <w:szCs w:val="18"/>
+        </w:rPr>
+        <w:t>互联网</w:t>
+      </w:r>
+      <w:r>
+        <w:rPr>
+          <w:rFonts w:hint="eastAsia"/>
+          <w:sz w:val="18"/>
+          <w:szCs w:val="18"/>
+        </w:rPr>
+        <w:t>+</w:t>
+      </w:r>
+      <w:r>
+        <w:rPr>
+          <w:sz w:val="18"/>
+          <w:szCs w:val="18"/>
+        </w:rPr>
+        <w:t>大学生创新创业训练计划</w:t>
       </w:r>
       <w:r>
         <w:rPr>
@@ -3971,7 +4034,6 @@
           <w:tab w:val="right" w:pos="9746"/>
         </w:tabs>
         <w:rPr>
-          <w:rFonts w:hint="eastAsia"/>
           <w:sz w:val="18"/>
           <w:szCs w:val="18"/>
         </w:rPr>
@@ -4101,9 +4163,6 @@
   <w:p>
     <w:pPr>
       <w:pStyle w:val="Header"/>
-      <w:rPr>
-        <w:rFonts w:hint="eastAsia"/>
-      </w:rPr>
     </w:pPr>
     <w:r>
       <w:t>个人简历</w:t>
@@ -5014,6 +5073,7 @@
   <w:style w:type="character" w:default="1" w:styleId="DefaultParagraphFont">
     <w:name w:val="Default Paragraph Font"/>
     <w:uiPriority w:val="1"/>
+    <w:semiHidden/>
     <w:unhideWhenUsed/>
   </w:style>
   <w:style w:type="table" w:default="1" w:styleId="TableNormal">

</xml_diff>